<commit_message>
MEDIUM / Working on tables + extended unit tests on tables
</commit_message>
<xml_diff>
--- a/docxconnector/src/test/resources/TestResourceCenter/ExampleLibrary2.docx
+++ b/docxconnector/src/test/resources/TestResourceCenter/ExampleLibrary2.docx
@@ -127,7 +127,23 @@
           <w:i/>
           <w:lang w:val="fr-FR"/>
         </w:rPr>
-        <w:t>(Source wikipédia)</w:t>
+        <w:t xml:space="preserve">(Source </w:t>
+      </w:r>
+      <w:proofErr w:type="spellStart"/>
+      <w:r>
+        <w:rPr>
+          <w:i/>
+          <w:lang w:val="fr-FR"/>
+        </w:rPr>
+        <w:t>wikipédia</w:t>
+      </w:r>
+      <w:proofErr w:type="spellEnd"/>
+      <w:r>
+        <w:rPr>
+          <w:i/>
+          <w:lang w:val="fr-FR"/>
+        </w:rPr>
+        <w:t>)</w:t>
       </w:r>
     </w:p>
     <w:p>
@@ -184,27 +200,23 @@
           <w:iCs/>
           <w:lang w:val="fr-FR"/>
         </w:rPr>
-        <w:t>βιβλιοθήκη</w:t>
-      </w:r>
-      <w:r>
-        <w:rPr>
-          <w:lang w:val="fr-FR"/>
-        </w:rPr>
-        <w:t xml:space="preserve"> : </w:t>
-      </w:r>
+        <w:t>βιβ</w:t>
+      </w:r>
+      <w:proofErr w:type="spellStart"/>
       <w:r>
         <w:rPr>
           <w:i/>
           <w:iCs/>
           <w:lang w:val="fr-FR"/>
         </w:rPr>
-        <w:t>biblio</w:t>
-      </w:r>
-      <w:r>
-        <w:rPr>
-          <w:lang w:val="fr-FR"/>
-        </w:rPr>
-        <w:t xml:space="preserve">, « livre » ; </w:t>
+        <w:t>λιοθήκη</w:t>
+      </w:r>
+      <w:proofErr w:type="spellEnd"/>
+      <w:r>
+        <w:rPr>
+          <w:lang w:val="fr-FR"/>
+        </w:rPr>
+        <w:t xml:space="preserve"> : </w:t>
       </w:r>
       <w:r>
         <w:rPr>
@@ -212,8 +224,24 @@
           <w:iCs/>
           <w:lang w:val="fr-FR"/>
         </w:rPr>
+        <w:t>biblio</w:t>
+      </w:r>
+      <w:r>
+        <w:rPr>
+          <w:lang w:val="fr-FR"/>
+        </w:rPr>
+        <w:t xml:space="preserve">, « livre » ; </w:t>
+      </w:r>
+      <w:proofErr w:type="spellStart"/>
+      <w:r>
+        <w:rPr>
+          <w:i/>
+          <w:iCs/>
+          <w:lang w:val="fr-FR"/>
+        </w:rPr>
         <w:t>thêkê</w:t>
       </w:r>
+      <w:proofErr w:type="spellEnd"/>
       <w:r>
         <w:rPr>
           <w:lang w:val="fr-FR"/>
@@ -296,6 +324,7 @@
         <w:t xml:space="preserve"> ou </w:t>
       </w:r>
       <w:hyperlink r:id="rId13" w:tooltip="Informathèque" w:history="1">
+        <w:proofErr w:type="spellStart"/>
         <w:r>
           <w:rPr>
             <w:rStyle w:val="Lienhypertexte"/>
@@ -303,6 +332,7 @@
           </w:rPr>
           <w:t>informathèques</w:t>
         </w:r>
+        <w:proofErr w:type="spellEnd"/>
       </w:hyperlink>
       <w:r>
         <w:rPr>
@@ -482,13 +512,6 @@
         <w:rPr>
           <w:lang w:val="fr-FR"/>
         </w:rPr>
-      </w:pPr>
-    </w:p>
-    <w:p>
-      <w:pPr>
-        <w:rPr>
-          <w:lang w:val="fr-FR"/>
-        </w:rPr>
         <w:sectPr>
           <w:pgSz w:w="11900" w:h="16840"/>
           <w:pgMar w:top="1417" w:right="1417" w:bottom="1417" w:left="1417" w:header="708" w:footer="708" w:gutter="0"/>
@@ -515,103 +538,240 @@
         <w:rPr>
           <w:lang w:val="fr-FR"/>
         </w:rPr>
-        <w:t>Personnel</w:t>
-      </w:r>
-    </w:p>
-    <w:p>
-      <w:pPr>
-        <w:rPr>
-          <w:lang w:val="fr-FR"/>
-        </w:rPr>
-      </w:pPr>
-    </w:p>
-    <w:p>
-      <w:pPr>
-        <w:rPr>
-          <w:i/>
-          <w:lang w:val="fr-FR"/>
-        </w:rPr>
-      </w:pPr>
-      <w:r>
-        <w:rPr>
-          <w:i/>
-          <w:lang w:val="fr-FR"/>
-        </w:rPr>
-        <w:t>(Source wikipédia)</w:t>
-      </w:r>
-    </w:p>
-    <w:p>
-      <w:pPr>
-        <w:rPr>
-          <w:lang w:val="fr-FR"/>
-        </w:rPr>
-      </w:pPr>
-    </w:p>
-    <w:p>
-      <w:pPr>
-        <w:rPr>
-          <w:lang w:val="fr-FR"/>
-        </w:rPr>
-      </w:pPr>
-      <w:r>
-        <w:rPr>
-          <w:lang w:val="fr-FR"/>
-        </w:rPr>
-        <w:t>Traditionnellement, les personnes chargées de gérer la bibliothèque et d'assurer les services au public sont appelées « bibliothécaires ». Toutefois, le titre de bibliothécaire est réservé dans de nombreux pays au personnel d'encadrement justifiant de diplômes universitaires de second cycle en sciences de l'information. En France, le terme de bibliothécaire reste employé de manière générique pour désigner toutes les personnes assurant les activités de bibliothèque, quels que soient leur statut réel et leur profession.</w:t>
-      </w:r>
-    </w:p>
-    <w:p>
-      <w:pPr>
-        <w:rPr>
-          <w:lang w:val="fr-FR"/>
-        </w:rPr>
-      </w:pPr>
-    </w:p>
-    <w:p>
-      <w:pPr>
-        <w:rPr>
-          <w:lang w:val="fr-FR"/>
-        </w:rPr>
-        <w:sectPr>
-          <w:pgSz w:w="11900" w:h="16840"/>
-          <w:pgMar w:top="1417" w:right="1417" w:bottom="1417" w:left="1417" w:header="708" w:footer="708" w:gutter="0"/>
-          <w:cols w:space="708"/>
-          <w:docGrid w:linePitch="360"/>
-        </w:sectPr>
-      </w:pPr>
-    </w:p>
-    <w:p>
-      <w:pPr>
-        <w:rPr>
-          <w:lang w:val="fr-FR"/>
-        </w:rPr>
-      </w:pPr>
-    </w:p>
-    <w:p>
-      <w:pPr>
-        <w:pStyle w:val="Titre1"/>
-        <w:rPr>
-          <w:lang w:val="fr-FR"/>
-        </w:rPr>
-      </w:pPr>
-      <w:r>
-        <w:rPr>
-          <w:lang w:val="fr-FR"/>
-        </w:rPr>
         <w:t>Ma collection</w:t>
       </w:r>
     </w:p>
     <w:p/>
     <w:p>
-      <w:r>
-        <w:t>Voici tous les livres qui sont dans ma bibliothèque:</w:t>
+      <w:proofErr w:type="spellStart"/>
+      <w:r>
+        <w:t>Voici</w:t>
+      </w:r>
+      <w:proofErr w:type="spellEnd"/>
+      <w:r>
+        <w:t xml:space="preserve"> </w:t>
+      </w:r>
+      <w:proofErr w:type="spellStart"/>
+      <w:r>
+        <w:t>tous</w:t>
+      </w:r>
+      <w:proofErr w:type="spellEnd"/>
+      <w:r>
+        <w:t xml:space="preserve"> les </w:t>
+      </w:r>
+      <w:proofErr w:type="spellStart"/>
+      <w:r>
+        <w:t>livres</w:t>
+      </w:r>
+      <w:proofErr w:type="spellEnd"/>
+      <w:r>
+        <w:t xml:space="preserve"> qui </w:t>
+      </w:r>
+      <w:proofErr w:type="spellStart"/>
+      <w:r>
+        <w:t>sont</w:t>
+      </w:r>
+      <w:proofErr w:type="spellEnd"/>
+      <w:r>
+        <w:t xml:space="preserve"> </w:t>
+      </w:r>
+      <w:proofErr w:type="spellStart"/>
+      <w:r>
+        <w:t>dans</w:t>
+      </w:r>
+      <w:proofErr w:type="spellEnd"/>
+      <w:r>
+        <w:t xml:space="preserve"> ma </w:t>
+      </w:r>
+      <w:proofErr w:type="spellStart"/>
+      <w:r>
+        <w:t>bibliothèque</w:t>
+      </w:r>
+      <w:proofErr w:type="spellEnd"/>
+      <w:r>
+        <w:t>:</w:t>
       </w:r>
     </w:p>
     <w:p/>
-    <w:p>
-      <w:bookmarkStart w:id="0" w:name="_GoBack"/>
-      <w:bookmarkEnd w:id="0"/>
-    </w:p>
+    <w:tbl>
+      <w:tblPr>
+        <w:tblStyle w:val="Grille"/>
+        <w:tblW w:w="0" w:type="auto"/>
+        <w:tblLayout w:type="fixed"/>
+        <w:tblLook w:val="04A0" w:firstRow="1" w:lastRow="0" w:firstColumn="1" w:lastColumn="0" w:noHBand="0" w:noVBand="1"/>
+      </w:tblPr>
+      <w:tblGrid>
+        <w:gridCol w:w="3936"/>
+        <w:gridCol w:w="1842"/>
+        <w:gridCol w:w="1701"/>
+        <w:gridCol w:w="1701"/>
+      </w:tblGrid>
+      <w:tr>
+        <w:tc>
+          <w:tcPr>
+            <w:tcW w:w="3936" w:type="dxa"/>
+          </w:tcPr>
+          <w:p>
+            <w:pPr>
+              <w:rPr>
+                <w:b/>
+              </w:rPr>
+            </w:pPr>
+            <w:proofErr w:type="spellStart"/>
+            <w:r>
+              <w:rPr>
+                <w:b/>
+              </w:rPr>
+              <w:t>Titre</w:t>
+            </w:r>
+            <w:proofErr w:type="spellEnd"/>
+          </w:p>
+        </w:tc>
+        <w:tc>
+          <w:tcPr>
+            <w:tcW w:w="1842" w:type="dxa"/>
+          </w:tcPr>
+          <w:p>
+            <w:pPr>
+              <w:rPr>
+                <w:b/>
+              </w:rPr>
+            </w:pPr>
+            <w:r>
+              <w:rPr>
+                <w:b/>
+              </w:rPr>
+              <w:t>Auteur</w:t>
+            </w:r>
+          </w:p>
+        </w:tc>
+        <w:tc>
+          <w:tcPr>
+            <w:tcW w:w="1701" w:type="dxa"/>
+          </w:tcPr>
+          <w:p>
+            <w:pPr>
+              <w:rPr>
+                <w:b/>
+              </w:rPr>
+            </w:pPr>
+            <w:r>
+              <w:rPr>
+                <w:b/>
+              </w:rPr>
+              <w:t>Edition</w:t>
+            </w:r>
+          </w:p>
+        </w:tc>
+        <w:tc>
+          <w:tcPr>
+            <w:tcW w:w="1701" w:type="dxa"/>
+          </w:tcPr>
+          <w:p>
+            <w:pPr>
+              <w:rPr>
+                <w:b/>
+              </w:rPr>
+            </w:pPr>
+            <w:r>
+              <w:rPr>
+                <w:b/>
+              </w:rPr>
+              <w:t>Type</w:t>
+            </w:r>
+          </w:p>
+        </w:tc>
+      </w:tr>
+      <w:tr>
+        <w:tc>
+          <w:tcPr>
+            <w:tcW w:w="3936" w:type="dxa"/>
+          </w:tcPr>
+          <w:p>
+            <w:r>
+              <w:t xml:space="preserve">Les </w:t>
+            </w:r>
+            <w:proofErr w:type="spellStart"/>
+            <w:r>
+              <w:t>misérables</w:t>
+            </w:r>
+            <w:proofErr w:type="spellEnd"/>
+          </w:p>
+        </w:tc>
+        <w:tc>
+          <w:tcPr>
+            <w:tcW w:w="1842" w:type="dxa"/>
+          </w:tcPr>
+          <w:p>
+            <w:r>
+              <w:t>Victor Hugo</w:t>
+            </w:r>
+          </w:p>
+        </w:tc>
+        <w:tc>
+          <w:tcPr>
+            <w:tcW w:w="1701" w:type="dxa"/>
+          </w:tcPr>
+          <w:p>
+            <w:proofErr w:type="spellStart"/>
+            <w:r>
+              <w:t>Dunod</w:t>
+            </w:r>
+            <w:proofErr w:type="spellEnd"/>
+          </w:p>
+        </w:tc>
+        <w:tc>
+          <w:tcPr>
+            <w:tcW w:w="1701" w:type="dxa"/>
+          </w:tcPr>
+          <w:p/>
+        </w:tc>
+      </w:tr>
+      <w:tr>
+        <w:tc>
+          <w:tcPr>
+            <w:tcW w:w="3936" w:type="dxa"/>
+          </w:tcPr>
+          <w:p>
+            <w:r>
+              <w:t>Germinal</w:t>
+            </w:r>
+          </w:p>
+        </w:tc>
+        <w:tc>
+          <w:tcPr>
+            <w:tcW w:w="1842" w:type="dxa"/>
+          </w:tcPr>
+          <w:p>
+            <w:r>
+              <w:t>Emile Zola</w:t>
+            </w:r>
+          </w:p>
+        </w:tc>
+        <w:tc>
+          <w:tcPr>
+            <w:tcW w:w="1701" w:type="dxa"/>
+          </w:tcPr>
+          <w:p>
+            <w:r>
+              <w:t xml:space="preserve">La </w:t>
+            </w:r>
+            <w:proofErr w:type="spellStart"/>
+            <w:r>
+              <w:t>découverte</w:t>
+            </w:r>
+            <w:proofErr w:type="spellEnd"/>
+          </w:p>
+        </w:tc>
+        <w:tc>
+          <w:tcPr>
+            <w:tcW w:w="1701" w:type="dxa"/>
+          </w:tcPr>
+          <w:p/>
+        </w:tc>
+      </w:tr>
+    </w:tbl>
+    <w:p/>
     <w:p>
       <w:pPr>
         <w:pStyle w:val="Titre2"/>
@@ -666,7 +826,14 @@
                 <w:b/>
                 <w:lang w:val="fr-FR"/>
               </w:rPr>
-              <w:t>Author</w:t>
+              <w:t>Aut</w:t>
+            </w:r>
+            <w:r>
+              <w:rPr>
+                <w:b/>
+                <w:lang w:val="fr-FR"/>
+              </w:rPr>
+              <w:t>eur</w:t>
             </w:r>
           </w:p>
         </w:tc>
@@ -724,8 +891,19 @@
               <w:rPr>
                 <w:lang w:val="fr-FR"/>
               </w:rPr>
+              <w:t xml:space="preserve">Editions </w:t>
+            </w:r>
+            <w:bookmarkStart w:id="0" w:name="_GoBack"/>
+            <w:proofErr w:type="spellStart"/>
+            <w:r>
+              <w:rPr>
+                <w:i/>
+                <w:lang w:val="fr-FR"/>
+              </w:rPr>
               <w:t>Dunod</w:t>
             </w:r>
+            <w:bookmarkEnd w:id="0"/>
+            <w:proofErr w:type="spellEnd"/>
           </w:p>
         </w:tc>
       </w:tr>
@@ -787,20 +965,62 @@
         <w:rPr>
           <w:lang w:val="fr-FR"/>
         </w:rPr>
-        <w:t>Les Misérables est un roman de Victor Hugo paru en 1862 (la première partie est publiée le 30 mars à Bruxelles par les Éditions Lacroix, Verboeckhoven et Cie, et le 3 avril de la même année à Paris1).</w:t>
-      </w:r>
-    </w:p>
-    <w:p>
-      <w:pPr>
-        <w:rPr>
-          <w:lang w:val="fr-FR"/>
-        </w:rPr>
-      </w:pPr>
-      <w:r>
-        <w:rPr>
-          <w:lang w:val="fr-FR"/>
-        </w:rPr>
-        <w:t>Dans ce roman, un des plus emblématiques de la littérature française, Victor Hugo décrit la vie de misérables dans Paris et la France provinciale du xixe siècle et s'attache plus particulièrement aux pas du bagnard Jean Valjean.</w:t>
+        <w:t xml:space="preserve">Les Misérables est un roman de Victor Hugo paru en 1862 (la première partie est publiée le 30 mars à Bruxelles par les Éditions Lacroix, </w:t>
+      </w:r>
+      <w:proofErr w:type="spellStart"/>
+      <w:r>
+        <w:rPr>
+          <w:lang w:val="fr-FR"/>
+        </w:rPr>
+        <w:t>Verboeckhoven</w:t>
+      </w:r>
+      <w:proofErr w:type="spellEnd"/>
+      <w:r>
+        <w:rPr>
+          <w:lang w:val="fr-FR"/>
+        </w:rPr>
+        <w:t xml:space="preserve"> et Cie, et le 3 avril de la même année à Paris1).</w:t>
+      </w:r>
+    </w:p>
+    <w:p>
+      <w:pPr>
+        <w:rPr>
+          <w:lang w:val="fr-FR"/>
+        </w:rPr>
+      </w:pPr>
+      <w:r>
+        <w:rPr>
+          <w:lang w:val="fr-FR"/>
+        </w:rPr>
+        <w:t xml:space="preserve">Dans ce roman, un des plus emblématiques de la littérature française, Victor Hugo décrit la vie de misérables dans Paris et la France provinciale du </w:t>
+      </w:r>
+      <w:proofErr w:type="spellStart"/>
+      <w:r>
+        <w:rPr>
+          <w:lang w:val="fr-FR"/>
+        </w:rPr>
+        <w:t>xixe</w:t>
+      </w:r>
+      <w:proofErr w:type="spellEnd"/>
+      <w:r>
+        <w:rPr>
+          <w:lang w:val="fr-FR"/>
+        </w:rPr>
+        <w:t xml:space="preserve"> siècle et s'attache plus particulièrement aux pas du bagnard Jean </w:t>
+      </w:r>
+      <w:proofErr w:type="spellStart"/>
+      <w:r>
+        <w:rPr>
+          <w:lang w:val="fr-FR"/>
+        </w:rPr>
+        <w:t>Valjean</w:t>
+      </w:r>
+      <w:proofErr w:type="spellEnd"/>
+      <w:r>
+        <w:rPr>
+          <w:lang w:val="fr-FR"/>
+        </w:rPr>
+        <w:t>.</w:t>
       </w:r>
     </w:p>
     <w:p>
@@ -899,16 +1119,50 @@
         <w:rPr>
           <w:lang w:val="fr-FR"/>
         </w:rPr>
-        <w:t xml:space="preserve"> en est l'un des exemples les plus illustres. Toutefois certaines bibliothèques imaginaires sont constituées de livres réellement écrits, tandis que d’autres, qualifiées de </w:t>
-      </w:r>
+        <w:t xml:space="preserve"> en </w:t>
+      </w:r>
+      <w:proofErr w:type="gramStart"/>
+      <w:r>
+        <w:rPr>
+          <w:lang w:val="fr-FR"/>
+        </w:rPr>
+        <w:t>est</w:t>
+      </w:r>
+      <w:proofErr w:type="gramEnd"/>
+      <w:r>
+        <w:rPr>
+          <w:lang w:val="fr-FR"/>
+        </w:rPr>
+        <w:t xml:space="preserve"> l'un des exemples les plus illustres. Toutefois certaines bibliothèques imaginaires sont constituées de livres réellement écrits, tandis que d’autres, qualifiées de </w:t>
+      </w:r>
+      <w:proofErr w:type="spellStart"/>
       <w:r>
         <w:rPr>
           <w:i/>
           <w:iCs/>
           <w:lang w:val="fr-FR"/>
         </w:rPr>
-        <w:t>Biblia abiblia</w:t>
-      </w:r>
+        <w:t>Biblia</w:t>
+      </w:r>
+      <w:proofErr w:type="spellEnd"/>
+      <w:r>
+        <w:rPr>
+          <w:i/>
+          <w:iCs/>
+          <w:lang w:val="fr-FR"/>
+        </w:rPr>
+        <w:t xml:space="preserve"> </w:t>
+      </w:r>
+      <w:proofErr w:type="spellStart"/>
+      <w:r>
+        <w:rPr>
+          <w:i/>
+          <w:iCs/>
+          <w:lang w:val="fr-FR"/>
+        </w:rPr>
+        <w:t>abiblia</w:t>
+      </w:r>
+      <w:proofErr w:type="spellEnd"/>
       <w:r>
         <w:rPr>
           <w:lang w:val="fr-FR"/>
@@ -1023,6 +1277,7 @@
         <w:t xml:space="preserve"> de </w:t>
       </w:r>
       <w:hyperlink r:id="rId28" w:tooltip="Miguel de Cervantes" w:history="1">
+        <w:proofErr w:type="spellStart"/>
         <w:r>
           <w:rPr>
             <w:rStyle w:val="Lienhypertexte"/>
@@ -1030,6 +1285,7 @@
           </w:rPr>
           <w:t>Cervantes</w:t>
         </w:r>
+        <w:proofErr w:type="spellEnd"/>
       </w:hyperlink>
       <w:r>
         <w:rPr>
@@ -1107,8 +1363,17 @@
             <w:rStyle w:val="Lienhypertexte"/>
             <w:lang w:val="fr-FR"/>
           </w:rPr>
-          <w:t>bibliothèque du docteur Faustroll</w:t>
+          <w:t xml:space="preserve">bibliothèque du docteur </w:t>
         </w:r>
+        <w:proofErr w:type="spellStart"/>
+        <w:r>
+          <w:rPr>
+            <w:rStyle w:val="Lienhypertexte"/>
+            <w:lang w:val="fr-FR"/>
+          </w:rPr>
+          <w:t>Faustroll</w:t>
+        </w:r>
+        <w:proofErr w:type="spellEnd"/>
       </w:hyperlink>
       <w:r>
         <w:rPr>
@@ -1277,7 +1542,21 @@
         <w:rPr>
           <w:lang w:val="fr-FR"/>
         </w:rPr>
-        <w:t>la bibliothèque du comte de Fortsas, qui a fait l’objet d’une véritable mystification en juillet 1840, avec l’annonce d’une vente aux enchères et l’édition d’un catalogue</w:t>
+        <w:t xml:space="preserve">la bibliothèque du comte de </w:t>
+      </w:r>
+      <w:proofErr w:type="spellStart"/>
+      <w:r>
+        <w:rPr>
+          <w:lang w:val="fr-FR"/>
+        </w:rPr>
+        <w:t>Fortsas</w:t>
+      </w:r>
+      <w:proofErr w:type="spellEnd"/>
+      <w:r>
+        <w:rPr>
+          <w:lang w:val="fr-FR"/>
+        </w:rPr>
+        <w:t>, qui a fait l’objet d’une véritable mystification en juillet 1840, avec l’annonce d’une vente aux enchères et l’édition d’un catalogue</w:t>
       </w:r>
       <w:hyperlink r:id="rId38" w:anchor="cite_note-37" w:history="1">
         <w:r>
@@ -1310,7 +1589,21 @@
         <w:rPr>
           <w:lang w:val="fr-FR"/>
         </w:rPr>
-        <w:t>la bibliothèque de M. Ed. Guénoud, dont des livres « seront vendus le 1</w:t>
+        <w:t xml:space="preserve">la bibliothèque de M. Ed. </w:t>
+      </w:r>
+      <w:proofErr w:type="spellStart"/>
+      <w:r>
+        <w:rPr>
+          <w:lang w:val="fr-FR"/>
+        </w:rPr>
+        <w:t>Guénoud</w:t>
+      </w:r>
+      <w:proofErr w:type="spellEnd"/>
+      <w:r>
+        <w:rPr>
+          <w:lang w:val="fr-FR"/>
+        </w:rPr>
+        <w:t>, dont des livres « seront vendus le 1</w:t>
       </w:r>
       <w:r>
         <w:rPr>
@@ -2679,6 +2972,7 @@
   <w:style w:type="character" w:default="1" w:styleId="Policepardfaut">
     <w:name w:val="Default Paragraph Font"/>
     <w:uiPriority w:val="1"/>
+    <w:semiHidden/>
     <w:unhideWhenUsed/>
   </w:style>
   <w:style w:type="table" w:default="1" w:styleId="TableauNormal">
@@ -3314,6 +3608,7 @@
   <w:style w:type="character" w:default="1" w:styleId="Policepardfaut">
     <w:name w:val="Default Paragraph Font"/>
     <w:uiPriority w:val="1"/>
+    <w:semiHidden/>
     <w:unhideWhenUsed/>
   </w:style>
   <w:style w:type="table" w:default="1" w:styleId="TableauNormal">
@@ -3868,7 +4163,7 @@
 </file>
 
 <file path=customXml/itemProps1.xml><?xml version="1.0" encoding="utf-8"?>
-<ds:datastoreItem xmlns:ds="http://schemas.openxmlformats.org/officeDocument/2006/customXml" ds:itemID="{FA4AD8B4-4F82-CF48-BC21-DCEE56361EAB}">
+<ds:datastoreItem xmlns:ds="http://schemas.openxmlformats.org/officeDocument/2006/customXml" ds:itemID="{BA06CCFF-7100-304C-A704-38618134E47E}">
   <ds:schemaRefs>
     <ds:schemaRef ds:uri="http://schemas.openxmlformats.org/officeDocument/2006/bibliography"/>
   </ds:schemaRefs>

</xml_diff>